<commit_message>
Faltaba el número de matrícula!
</commit_message>
<xml_diff>
--- a/doc/gruttner_erich_01.docx
+++ b/doc/gruttner_erich_01.docx
@@ -479,6 +479,33 @@
     <w:p>
       <w:pPr>
         <w:spacing w:line="240" w:lineRule="atLeast"/>
+        <w:jc w:val="center"/>
+        <w:rPr>
+          <w:rFonts w:ascii="LM Roman 10" w:hAnsi="LM Roman 10"/>
+          <w:b/>
+          <w:bCs/>
+        </w:rPr>
+      </w:pPr>
+      <w:r>
+        <w:rPr>
+          <w:rFonts w:ascii="LM Roman 10" w:hAnsi="LM Roman 10"/>
+          <w:b/>
+          <w:bCs/>
+        </w:rPr>
+        <w:t xml:space="preserve">Matrícula: </w:t>
+      </w:r>
+      <w:r>
+        <w:rPr>
+          <w:rFonts w:ascii="LM Roman 10" w:hAnsi="LM Roman 10"/>
+          <w:b/>
+          <w:bCs/>
+        </w:rPr>
+        <w:t>2023300942</w:t>
+      </w:r>
+    </w:p>
+    <w:p>
+      <w:pPr>
+        <w:spacing w:line="240" w:lineRule="atLeast"/>
         <w:rPr>
           <w:rFonts w:ascii="LM Roman 10" w:hAnsi="LM Roman 10"/>
           <w:b/>
@@ -3500,13 +3527,7 @@
         <w:rPr>
           <w:lang w:val="es-ES_tradnl"/>
         </w:rPr>
-        <w:t>3.</w:t>
-      </w:r>
-      <w:r>
-        <w:rPr>
-          <w:lang w:val="es-ES_tradnl"/>
-        </w:rPr>
-        <w:t xml:space="preserve">5 </w:t>
+        <w:t xml:space="preserve">3.5 </w:t>
       </w:r>
       <w:r>
         <w:rPr>
@@ -3729,11 +3750,6 @@
           <w:lang w:val="es-ES_tradnl"/>
         </w:rPr>
         <w:tab/>
-      </w:r>
-      <w:r>
-        <w:rPr>
-          <w:lang w:val="es-ES_tradnl"/>
-        </w:rPr>
         <w:t>Elemento ubicado en la posición 10% del arreglo</w:t>
       </w:r>
       <w:bookmarkEnd w:id="12"/>
@@ -3834,6 +3850,7 @@
                 <w:rFonts w:ascii="LM Roman 10" w:hAnsi="LM Roman 10"/>
                 <w:b/>
                 <w:bCs/>
+                <w:noProof/>
                 <w:lang w:val="es-ES_tradnl"/>
               </w:rPr>
               <w:drawing>
@@ -3909,44 +3926,14 @@
         <w:rPr>
           <w:lang w:val="es-ES_tradnl"/>
         </w:rPr>
-        <w:t>4.1.</w:t>
-      </w:r>
-      <w:r>
-        <w:rPr>
-          <w:lang w:val="es-ES_tradnl"/>
-        </w:rPr>
-        <w:t>2</w:t>
+        <w:t>4.1.2</w:t>
       </w:r>
       <w:r>
         <w:rPr>
           <w:lang w:val="es-ES_tradnl"/>
         </w:rPr>
         <w:tab/>
-        <w:t xml:space="preserve">Elemento ubicado en </w:t>
-      </w:r>
-      <w:r>
-        <w:rPr>
-          <w:lang w:val="es-ES_tradnl"/>
-        </w:rPr>
-        <w:t>la posición</w:t>
-      </w:r>
-      <w:r>
-        <w:rPr>
-          <w:lang w:val="es-ES_tradnl"/>
-        </w:rPr>
-        <w:t xml:space="preserve"> </w:t>
-      </w:r>
-      <w:r>
-        <w:rPr>
-          <w:lang w:val="es-ES_tradnl"/>
-        </w:rPr>
-        <w:t>25</w:t>
-      </w:r>
-      <w:r>
-        <w:rPr>
-          <w:lang w:val="es-ES_tradnl"/>
-        </w:rPr>
-        <w:t>% del arreglo</w:t>
+        <w:t>Elemento ubicado en la posición 25% del arreglo</w:t>
       </w:r>
       <w:bookmarkEnd w:id="13"/>
     </w:p>
@@ -4046,6 +4033,7 @@
                 <w:rFonts w:ascii="LM Roman 10" w:hAnsi="LM Roman 10"/>
                 <w:b/>
                 <w:bCs/>
+                <w:noProof/>
                 <w:lang w:val="es-ES_tradnl"/>
               </w:rPr>
               <w:drawing>
@@ -4182,32 +4170,14 @@
           <w:lang w:val="es-ES_tradnl"/>
         </w:rPr>
         <w:lastRenderedPageBreak/>
-        <w:t>4.1.</w:t>
-      </w:r>
-      <w:r>
-        <w:rPr>
-          <w:lang w:val="es-ES_tradnl"/>
-        </w:rPr>
-        <w:t>3</w:t>
+        <w:t>4.1.3</w:t>
       </w:r>
       <w:r>
         <w:rPr>
           <w:lang w:val="es-ES_tradnl"/>
         </w:rPr>
         <w:tab/>
-        <w:t xml:space="preserve">Elemento ubicado en la posición </w:t>
-      </w:r>
-      <w:r>
-        <w:rPr>
-          <w:lang w:val="es-ES_tradnl"/>
-        </w:rPr>
-        <w:t>50</w:t>
-      </w:r>
-      <w:r>
-        <w:rPr>
-          <w:lang w:val="es-ES_tradnl"/>
-        </w:rPr>
-        <w:t>% del arreglo</w:t>
+        <w:t>Elemento ubicado en la posición 50% del arreglo</w:t>
       </w:r>
       <w:bookmarkEnd w:id="14"/>
     </w:p>
@@ -4307,6 +4277,7 @@
                 <w:rFonts w:ascii="LM Roman 10" w:hAnsi="LM Roman 10"/>
                 <w:b/>
                 <w:bCs/>
+                <w:noProof/>
                 <w:lang w:val="es-ES_tradnl"/>
               </w:rPr>
               <w:drawing>
@@ -4372,32 +4343,14 @@
         <w:rPr>
           <w:lang w:val="es-ES_tradnl"/>
         </w:rPr>
-        <w:t>4.1.</w:t>
-      </w:r>
-      <w:r>
-        <w:rPr>
-          <w:lang w:val="es-ES_tradnl"/>
-        </w:rPr>
-        <w:t>4</w:t>
+        <w:t>4.1.4</w:t>
       </w:r>
       <w:r>
         <w:rPr>
           <w:lang w:val="es-ES_tradnl"/>
         </w:rPr>
         <w:tab/>
-        <w:t xml:space="preserve">Elemento ubicado en la posición </w:t>
-      </w:r>
-      <w:r>
-        <w:rPr>
-          <w:lang w:val="es-ES_tradnl"/>
-        </w:rPr>
-        <w:t>75</w:t>
-      </w:r>
-      <w:r>
-        <w:rPr>
-          <w:lang w:val="es-ES_tradnl"/>
-        </w:rPr>
-        <w:t>% del arreglo</w:t>
+        <w:t>Elemento ubicado en la posición 75% del arreglo</w:t>
       </w:r>
       <w:bookmarkEnd w:id="15"/>
     </w:p>
@@ -4497,6 +4450,7 @@
                 <w:rFonts w:ascii="LM Roman 10" w:hAnsi="LM Roman 10"/>
                 <w:b/>
                 <w:bCs/>
+                <w:noProof/>
                 <w:lang w:val="es-ES_tradnl"/>
               </w:rPr>
               <w:drawing>
@@ -4561,32 +4515,14 @@
         <w:rPr>
           <w:lang w:val="es-ES_tradnl"/>
         </w:rPr>
-        <w:t>4.1.</w:t>
-      </w:r>
-      <w:r>
-        <w:rPr>
-          <w:lang w:val="es-ES_tradnl"/>
-        </w:rPr>
-        <w:t>5</w:t>
+        <w:t>4.1.5</w:t>
       </w:r>
       <w:r>
         <w:rPr>
           <w:lang w:val="es-ES_tradnl"/>
         </w:rPr>
         <w:tab/>
-        <w:t xml:space="preserve">Elemento ubicado en la posición </w:t>
-      </w:r>
-      <w:r>
-        <w:rPr>
-          <w:lang w:val="es-ES_tradnl"/>
-        </w:rPr>
-        <w:t>final</w:t>
-      </w:r>
-      <w:r>
-        <w:rPr>
-          <w:lang w:val="es-ES_tradnl"/>
-        </w:rPr>
-        <w:t xml:space="preserve"> del arreglo</w:t>
+        <w:t>Elemento ubicado en la posición final del arreglo</w:t>
       </w:r>
       <w:bookmarkEnd w:id="16"/>
     </w:p>
@@ -4686,6 +4622,7 @@
                 <w:rFonts w:ascii="LM Roman 10" w:hAnsi="LM Roman 10"/>
                 <w:b/>
                 <w:bCs/>
+                <w:noProof/>
                 <w:lang w:val="es-ES_tradnl"/>
               </w:rPr>
               <w:drawing>
@@ -4761,38 +4698,14 @@
           <w:lang w:val="es-ES_tradnl"/>
         </w:rPr>
         <w:lastRenderedPageBreak/>
-        <w:t>4.</w:t>
-      </w:r>
-      <w:r>
-        <w:rPr>
-          <w:lang w:val="es-ES_tradnl"/>
-        </w:rPr>
-        <w:t>2</w:t>
+        <w:t>4.2</w:t>
       </w:r>
       <w:r>
         <w:rPr>
           <w:lang w:val="es-ES_tradnl"/>
         </w:rPr>
         <w:tab/>
-        <w:t>Distint</w:t>
-      </w:r>
-      <w:r>
-        <w:rPr>
-          <w:lang w:val="es-ES_tradnl"/>
-        </w:rPr>
-        <w:t>as</w:t>
-      </w:r>
-      <w:r>
-        <w:rPr>
-          <w:lang w:val="es-ES_tradnl"/>
-        </w:rPr>
-        <w:t xml:space="preserve"> </w:t>
-      </w:r>
-      <w:r>
-        <w:rPr>
-          <w:lang w:val="es-ES_tradnl"/>
-        </w:rPr>
-        <w:t>posiciones dentro del arreglo, con un tamaño fijo</w:t>
+        <w:t>Distintas posiciones dentro del arreglo, con un tamaño fijo</w:t>
       </w:r>
       <w:bookmarkEnd w:id="17"/>
     </w:p>
@@ -4816,30 +4729,13 @@
         <w:rPr>
           <w:lang w:val="es-ES_tradnl"/>
         </w:rPr>
-        <w:t>4.</w:t>
-      </w:r>
-      <w:r>
-        <w:rPr>
-          <w:lang w:val="es-ES_tradnl"/>
-        </w:rPr>
-        <w:t>2</w:t>
-      </w:r>
-      <w:r>
-        <w:rPr>
-          <w:lang w:val="es-ES_tradnl"/>
-        </w:rPr>
-        <w:t>.1</w:t>
+        <w:t>4.2.1</w:t>
       </w:r>
       <w:r>
         <w:rPr>
           <w:lang w:val="es-ES_tradnl"/>
         </w:rPr>
         <w:tab/>
-      </w:r>
-      <w:r>
-        <w:rPr>
-          <w:lang w:val="es-ES_tradnl"/>
-        </w:rPr>
         <w:t>Arreglo con 100.000 registros, posición del elemento variable</w:t>
       </w:r>
       <w:bookmarkEnd w:id="18"/>
@@ -4946,6 +4842,9 @@
               </w:rPr>
             </w:pPr>
             <w:r>
+              <w:rPr>
+                <w:noProof/>
+              </w:rPr>
               <w:drawing>
                 <wp:inline distT="0" distB="0" distL="0" distR="0" wp14:anchorId="37194931" wp14:editId="6019A362">
                   <wp:extent cx="2325600" cy="1605600"/>
@@ -5006,13 +4905,7 @@
         <w:rPr>
           <w:lang w:val="es-ES_tradnl"/>
         </w:rPr>
-        <w:t>4.2.</w:t>
-      </w:r>
-      <w:r>
-        <w:rPr>
-          <w:lang w:val="es-ES_tradnl"/>
-        </w:rPr>
-        <w:t>2</w:t>
+        <w:t>4.2.2</w:t>
       </w:r>
       <w:r>
         <w:rPr>

</xml_diff>